<commit_message>
Countdown på forsiden virker og er dynamisk efter kommende loeb
</commit_message>
<xml_diff>
--- a/ekstra-filer/RunIT raport.docx
+++ b/ekstra-filer/RunIT raport.docx
@@ -6,24 +6,28 @@
       <w:pPr>
         <w:pStyle w:val="Titel"/>
       </w:pPr>
-      <w:proofErr w:type="spellStart"/>
       <w:r>
-        <w:t>RunIT</w:t>
+        <w:t>RunIT raport</w:t>
       </w:r>
-      <w:proofErr w:type="spellEnd"/>
-      <w:r>
-        <w:t xml:space="preserve"> </w:t>
-      </w:r>
-      <w:proofErr w:type="spellStart"/>
-      <w:r>
-        <w:t>raport</w:t>
-      </w:r>
-      <w:proofErr w:type="spellEnd"/>
     </w:p>
     <w:p/>
     <w:p>
+      <w:r>
+        <w:t>Timer på forside</w:t>
+      </w:r>
       <w:bookmarkStart w:id="0" w:name="_GoBack"/>
       <w:bookmarkEnd w:id="0"/>
+      <w:r>
+        <w:t xml:space="preserve"> lavet via denne guide = </w:t>
+      </w:r>
+      <w:hyperlink r:id="rId4" w:history="1">
+        <w:r>
+          <w:rPr>
+            <w:rStyle w:val="Hyperlink"/>
+          </w:rPr>
+          <w:t>https://www.digitalocean.com/community/tutorials/react-countdown-timer-react-hooks</w:t>
+        </w:r>
+      </w:hyperlink>
     </w:p>
     <w:sectPr>
       <w:pgSz w:w="11906" w:h="16838"/>
@@ -490,6 +494,18 @@
       <w:szCs w:val="56"/>
     </w:rPr>
   </w:style>
+  <w:style w:type="character" w:styleId="Hyperlink">
+    <w:name w:val="Hyperlink"/>
+    <w:basedOn w:val="Standardskrifttypeiafsnit"/>
+    <w:uiPriority w:val="99"/>
+    <w:semiHidden/>
+    <w:unhideWhenUsed/>
+    <w:rsid w:val="00F01354"/>
+    <w:rPr>
+      <w:color w:val="0000FF"/>
+      <w:u w:val="single"/>
+    </w:rPr>
+  </w:style>
 </w:styles>
 </file>
 

</xml_diff>